<commit_message>
Modification glossaire + StructureWiki
Quelques modifications de termes dans le glossaire. La structure du wiki pour l'update de l'analyse globale en fichier draw.io et en png
</commit_message>
<xml_diff>
--- a/Iteration_2/Documentation/Glossaire.docx
+++ b/Iteration_2/Documentation/Glossaire.docx
@@ -105,7 +105,7 @@
         <w:t>Objectif à atteindre dans un groupe pour que ce dernier obtienne un</w:t>
       </w:r>
       <w:r>
-        <w:t xml:space="preserve"> évènement</w:t>
+        <w:t>e activité de groupe</w:t>
       </w:r>
     </w:p>
     <w:p>
@@ -141,7 +141,10 @@
         </w:numPr>
       </w:pPr>
       <w:r>
-        <w:t>Peut comprendre : LAN, retarder l’examen d’un jour, etc.</w:t>
+        <w:t>Peut comprendre : R</w:t>
+      </w:r>
+      <w:r>
+        <w:t>etarder l’examen d’un jour, etc.</w:t>
       </w:r>
     </w:p>
     <w:p>
@@ -274,385 +277,436 @@
       <w:pPr>
         <w:pStyle w:val="Paragraphedeliste"/>
         <w:numPr>
-          <w:ilvl w:val="0"/>
-          <w:numId w:val="1"/>
-        </w:numPr>
-      </w:pPr>
-      <w:r>
-        <w:t>Micro-transaction</w:t>
-      </w:r>
-    </w:p>
-    <w:p>
-      <w:pPr>
-        <w:pStyle w:val="Paragraphedeliste"/>
-        <w:numPr>
-          <w:ilvl w:val="1"/>
-          <w:numId w:val="1"/>
-        </w:numPr>
-      </w:pPr>
-      <w:r>
-        <w:t>Plusieurs micro-transactions peuvent être contenues dans une transaction</w:t>
-      </w:r>
-    </w:p>
-    <w:p>
-      <w:pPr>
-        <w:pStyle w:val="Paragraphedeliste"/>
-        <w:numPr>
-          <w:ilvl w:val="1"/>
-          <w:numId w:val="1"/>
-        </w:numPr>
-      </w:pPr>
-      <w:r>
-        <w:t>Une micro-transaction contient un numéro, une description, une provenance et une destination</w:t>
-      </w:r>
-    </w:p>
-    <w:p>
-      <w:pPr>
-        <w:pStyle w:val="Paragraphedeliste"/>
-        <w:numPr>
-          <w:ilvl w:val="1"/>
-          <w:numId w:val="1"/>
-        </w:numPr>
-      </w:pPr>
-      <w:r>
-        <w:t>Les micro-transactions sont utilisées dans le processus d’un privilège de groupe</w:t>
-      </w:r>
-    </w:p>
-    <w:p>
-      <w:pPr>
-        <w:pStyle w:val="Paragraphedeliste"/>
-        <w:numPr>
-          <w:ilvl w:val="1"/>
-          <w:numId w:val="1"/>
-        </w:numPr>
-      </w:pPr>
-      <w:r>
-        <w:t>Chaque don d’un étudiant est une micro-transaction</w:t>
-      </w:r>
-    </w:p>
-    <w:p>
-      <w:pPr>
-        <w:pStyle w:val="Paragraphedeliste"/>
-        <w:numPr>
-          <w:ilvl w:val="0"/>
-          <w:numId w:val="1"/>
-        </w:numPr>
-      </w:pPr>
-      <w:r>
-        <w:t>Point</w:t>
-      </w:r>
-    </w:p>
-    <w:p>
-      <w:pPr>
-        <w:pStyle w:val="Paragraphedeliste"/>
-        <w:numPr>
-          <w:ilvl w:val="1"/>
-          <w:numId w:val="1"/>
-        </w:numPr>
-      </w:pPr>
-      <w:r>
-        <w:t xml:space="preserve">Monnaie de l’application pour acheter des privilèges et/ou des </w:t>
-      </w:r>
-      <w:r>
-        <w:t>missions</w:t>
-      </w:r>
-    </w:p>
-    <w:p>
-      <w:pPr>
-        <w:pStyle w:val="Paragraphedeliste"/>
-        <w:numPr>
-          <w:ilvl w:val="1"/>
-          <w:numId w:val="1"/>
-        </w:numPr>
-      </w:pPr>
-      <w:r>
-        <w:t>Les points sont obtenus dans des récompenses</w:t>
-      </w:r>
-    </w:p>
-    <w:p>
-      <w:pPr>
-        <w:pStyle w:val="Paragraphedeliste"/>
-        <w:numPr>
-          <w:ilvl w:val="1"/>
-          <w:numId w:val="1"/>
-        </w:numPr>
-      </w:pPr>
-      <w:r>
-        <w:t>Les points sont obtenus par des bons comportements ou des bonnes performances académiques ?</w:t>
-      </w:r>
-    </w:p>
-    <w:p>
-      <w:pPr>
-        <w:pStyle w:val="Paragraphedeliste"/>
-        <w:numPr>
-          <w:ilvl w:val="0"/>
-          <w:numId w:val="1"/>
-        </w:numPr>
-      </w:pPr>
-      <w:r>
-        <w:t>XP</w:t>
-      </w:r>
-    </w:p>
-    <w:p>
-      <w:pPr>
-        <w:pStyle w:val="Paragraphedeliste"/>
-        <w:numPr>
-          <w:ilvl w:val="1"/>
-          <w:numId w:val="1"/>
-        </w:numPr>
-      </w:pPr>
-      <w:r>
-        <w:t>Deuxième monnaie de l’application pour acheter des assets</w:t>
-      </w:r>
-    </w:p>
-    <w:p>
-      <w:pPr>
-        <w:pStyle w:val="Paragraphedeliste"/>
-        <w:numPr>
-          <w:ilvl w:val="1"/>
-          <w:numId w:val="1"/>
-        </w:numPr>
-      </w:pPr>
-      <w:r>
-        <w:t>Les XP sont parfois obtenus dans des récompenses</w:t>
-      </w:r>
-    </w:p>
-    <w:p>
-      <w:pPr>
-        <w:pStyle w:val="Paragraphedeliste"/>
-        <w:numPr>
-          <w:ilvl w:val="1"/>
-          <w:numId w:val="1"/>
-        </w:numPr>
-      </w:pPr>
-      <w:r>
-        <w:t>Les XP sont obtenus par des bons comportements ou des bonnes performances académiques ?</w:t>
-      </w:r>
-    </w:p>
-    <w:p>
-      <w:pPr>
-        <w:pStyle w:val="Paragraphedeliste"/>
-        <w:numPr>
-          <w:ilvl w:val="0"/>
-          <w:numId w:val="1"/>
-        </w:numPr>
-      </w:pPr>
-      <w:r>
-        <w:t>Lootbox</w:t>
-      </w:r>
-    </w:p>
-    <w:p>
-      <w:pPr>
-        <w:pStyle w:val="Paragraphedeliste"/>
-        <w:numPr>
-          <w:ilvl w:val="1"/>
-          <w:numId w:val="1"/>
-        </w:numPr>
-      </w:pPr>
-      <w:r>
-        <w:lastRenderedPageBreak/>
-        <w:t>Objet contenant un asset aléatoire</w:t>
-      </w:r>
-    </w:p>
-    <w:p>
-      <w:pPr>
-        <w:pStyle w:val="Paragraphedeliste"/>
-        <w:numPr>
-          <w:ilvl w:val="1"/>
-          <w:numId w:val="1"/>
-        </w:numPr>
-      </w:pPr>
-      <w:r>
-        <w:t>Plusieurs lootboxes sont disponibles par catégorie d’assets</w:t>
-      </w:r>
-    </w:p>
-    <w:p>
-      <w:pPr>
-        <w:pStyle w:val="Paragraphedeliste"/>
-        <w:numPr>
-          <w:ilvl w:val="1"/>
-          <w:numId w:val="1"/>
-        </w:numPr>
-      </w:pPr>
-      <w:r>
-        <w:t>Les lootboxes peuvent être obtenues lors de l’inscription (ex. 3 lootboxes)</w:t>
-      </w:r>
-    </w:p>
-    <w:p>
-      <w:pPr>
-        <w:pStyle w:val="Paragraphedeliste"/>
-        <w:numPr>
-          <w:ilvl w:val="1"/>
-          <w:numId w:val="1"/>
-        </w:numPr>
-      </w:pPr>
-      <w:r>
-        <w:t>Les lootboxes peuvent être obtenues hebdomadairement (1 lootbox / semaine ? Jour ?)</w:t>
-      </w:r>
-    </w:p>
-    <w:p>
-      <w:pPr>
-        <w:pStyle w:val="Paragraphedeliste"/>
-        <w:numPr>
-          <w:ilvl w:val="0"/>
-          <w:numId w:val="1"/>
-        </w:numPr>
-      </w:pPr>
-      <w:r>
-        <w:t>Niveau</w:t>
-      </w:r>
-    </w:p>
-    <w:p>
-      <w:pPr>
-        <w:pStyle w:val="Paragraphedeliste"/>
-        <w:numPr>
-          <w:ilvl w:val="1"/>
-          <w:numId w:val="1"/>
-        </w:numPr>
-      </w:pPr>
-      <w:r>
-        <w:t>Plus le niveau augmente, plus le prix des privilèges augmente</w:t>
-      </w:r>
-    </w:p>
-    <w:p>
-      <w:pPr>
-        <w:pStyle w:val="Paragraphedeliste"/>
-        <w:numPr>
-          <w:ilvl w:val="1"/>
-          <w:numId w:val="1"/>
-        </w:numPr>
-      </w:pPr>
-      <w:r>
-        <w:t>À chaque montée de niveau, l’utilisateur reçoit une lootbox</w:t>
-      </w:r>
-      <w:r>
-        <w:t xml:space="preserve"> et/ou d’autres </w:t>
-      </w:r>
-      <w:r>
-        <w:t>assets</w:t>
-      </w:r>
-    </w:p>
-    <w:p>
-      <w:pPr>
-        <w:pStyle w:val="Paragraphedeliste"/>
-        <w:numPr>
-          <w:ilvl w:val="1"/>
-          <w:numId w:val="1"/>
-        </w:numPr>
-      </w:pPr>
-      <w:r>
-        <w:t>Le niveau permet d’acheter des assets qui requiert un certain niveau</w:t>
-      </w:r>
-    </w:p>
-    <w:p>
-      <w:pPr>
-        <w:pStyle w:val="Paragraphedeliste"/>
-        <w:numPr>
-          <w:ilvl w:val="1"/>
-          <w:numId w:val="1"/>
-        </w:numPr>
-      </w:pPr>
-      <w:r>
-        <w:t>Pour monter de niveau, il faut avoir reçu un certain nombre d’XP total cumulatif</w:t>
-      </w:r>
-    </w:p>
-    <w:p>
-      <w:pPr>
-        <w:pStyle w:val="Paragraphedeliste"/>
-        <w:numPr>
-          <w:ilvl w:val="0"/>
-          <w:numId w:val="1"/>
-        </w:numPr>
-      </w:pPr>
-      <w:r>
-        <w:t>Récompense</w:t>
-      </w:r>
-    </w:p>
-    <w:p>
-      <w:pPr>
-        <w:pStyle w:val="Paragraphedeliste"/>
-        <w:numPr>
-          <w:ilvl w:val="1"/>
-          <w:numId w:val="1"/>
-        </w:numPr>
-      </w:pPr>
-      <w:r>
-        <w:t>Une récompense est donné par un professeur pour un bon comportement/bon travail dans les cours ainsi que durant les activités parascolaires</w:t>
-      </w:r>
-    </w:p>
-    <w:p>
-      <w:pPr>
-        <w:pStyle w:val="Paragraphedeliste"/>
-        <w:numPr>
-          <w:ilvl w:val="1"/>
-          <w:numId w:val="1"/>
-        </w:numPr>
-      </w:pPr>
-      <w:r>
-        <w:t>Une récompense donne toujours des points et parfois des XP</w:t>
-      </w:r>
-    </w:p>
-    <w:p>
-      <w:pPr>
-        <w:pStyle w:val="Paragraphedeliste"/>
-        <w:numPr>
-          <w:ilvl w:val="0"/>
-          <w:numId w:val="1"/>
-        </w:numPr>
-      </w:pPr>
-      <w:r>
-        <w:t>Évènement</w:t>
-      </w:r>
-    </w:p>
-    <w:p>
-      <w:pPr>
-        <w:pStyle w:val="Paragraphedeliste"/>
-        <w:numPr>
-          <w:ilvl w:val="1"/>
-          <w:numId w:val="1"/>
-        </w:numPr>
-      </w:pPr>
-      <w:r>
-        <w:t>Une activité ou un évènement qui touche à plusieurs personnes (peut être plusieurs groupes ou plusieurs départements) Ex. LAN</w:t>
-      </w:r>
-    </w:p>
-    <w:p>
-      <w:pPr>
-        <w:pStyle w:val="Paragraphedeliste"/>
-        <w:numPr>
-          <w:ilvl w:val="0"/>
-          <w:numId w:val="1"/>
-        </w:numPr>
-      </w:pPr>
-      <w:r>
-        <w:t>Offre de service</w:t>
-      </w:r>
-    </w:p>
-    <w:p>
-      <w:pPr>
-        <w:pStyle w:val="Paragraphedeliste"/>
-        <w:numPr>
-          <w:ilvl w:val="1"/>
-          <w:numId w:val="1"/>
-        </w:numPr>
-      </w:pPr>
-      <w:r>
-        <w:t>Créé par les étudiants et répondu par d’autres étudiants</w:t>
-      </w:r>
-    </w:p>
-    <w:p>
-      <w:pPr>
-        <w:pStyle w:val="Paragraphedeliste"/>
-        <w:numPr>
-          <w:ilvl w:val="1"/>
-          <w:numId w:val="1"/>
-        </w:numPr>
-      </w:pPr>
-      <w:r>
-        <w:t>Permet de demander de l’aide en échange de points</w:t>
+          <w:ilvl w:val="1"/>
+          <w:numId w:val="1"/>
+        </w:numPr>
+      </w:pPr>
+      <w:r>
+        <w:t>Terme général qui englobe Privilège, Mission et Évènement</w:t>
       </w:r>
       <w:bookmarkStart w:id="0" w:name="_GoBack"/>
       <w:bookmarkEnd w:id="0"/>
+    </w:p>
+    <w:p>
+      <w:pPr>
+        <w:pStyle w:val="Paragraphedeliste"/>
+        <w:numPr>
+          <w:ilvl w:val="0"/>
+          <w:numId w:val="1"/>
+        </w:numPr>
+      </w:pPr>
+      <w:r>
+        <w:t>Micro-transaction</w:t>
+      </w:r>
+    </w:p>
+    <w:p>
+      <w:pPr>
+        <w:pStyle w:val="Paragraphedeliste"/>
+        <w:numPr>
+          <w:ilvl w:val="1"/>
+          <w:numId w:val="1"/>
+        </w:numPr>
+      </w:pPr>
+      <w:r>
+        <w:t>Plusieurs micro-transactions peuvent être contenues dans une transaction</w:t>
+      </w:r>
+    </w:p>
+    <w:p>
+      <w:pPr>
+        <w:pStyle w:val="Paragraphedeliste"/>
+        <w:numPr>
+          <w:ilvl w:val="1"/>
+          <w:numId w:val="1"/>
+        </w:numPr>
+      </w:pPr>
+      <w:r>
+        <w:t>Une micro-transaction contient un numéro, une description, une provenance et une destination</w:t>
+      </w:r>
+    </w:p>
+    <w:p>
+      <w:pPr>
+        <w:pStyle w:val="Paragraphedeliste"/>
+        <w:numPr>
+          <w:ilvl w:val="1"/>
+          <w:numId w:val="1"/>
+        </w:numPr>
+      </w:pPr>
+      <w:r>
+        <w:t xml:space="preserve">Les micro-transactions sont </w:t>
+      </w:r>
+      <w:r>
+        <w:t>utilisées dans le processus d’une mission</w:t>
+      </w:r>
+    </w:p>
+    <w:p>
+      <w:pPr>
+        <w:pStyle w:val="Paragraphedeliste"/>
+        <w:numPr>
+          <w:ilvl w:val="1"/>
+          <w:numId w:val="1"/>
+        </w:numPr>
+      </w:pPr>
+      <w:r>
+        <w:t>Chaque don d’un étudiant est une micro-transaction</w:t>
+      </w:r>
+    </w:p>
+    <w:p>
+      <w:pPr>
+        <w:pStyle w:val="Paragraphedeliste"/>
+        <w:numPr>
+          <w:ilvl w:val="0"/>
+          <w:numId w:val="1"/>
+        </w:numPr>
+      </w:pPr>
+      <w:r>
+        <w:t>Point</w:t>
+      </w:r>
+    </w:p>
+    <w:p>
+      <w:pPr>
+        <w:pStyle w:val="Paragraphedeliste"/>
+        <w:numPr>
+          <w:ilvl w:val="1"/>
+          <w:numId w:val="1"/>
+        </w:numPr>
+      </w:pPr>
+      <w:r>
+        <w:t xml:space="preserve">Monnaie de l’application pour acheter des privilèges et/ou des </w:t>
+      </w:r>
+      <w:r>
+        <w:t>missions</w:t>
+      </w:r>
+    </w:p>
+    <w:p>
+      <w:pPr>
+        <w:pStyle w:val="Paragraphedeliste"/>
+        <w:numPr>
+          <w:ilvl w:val="1"/>
+          <w:numId w:val="1"/>
+        </w:numPr>
+      </w:pPr>
+      <w:r>
+        <w:t>Les points sont obtenus dans des récompenses</w:t>
+      </w:r>
+    </w:p>
+    <w:p>
+      <w:pPr>
+        <w:pStyle w:val="Paragraphedeliste"/>
+        <w:numPr>
+          <w:ilvl w:val="1"/>
+          <w:numId w:val="1"/>
+        </w:numPr>
+      </w:pPr>
+      <w:r>
+        <w:t>Les points sont obtenus par des bons comportements ou des bonnes performances académiques ?</w:t>
+      </w:r>
+    </w:p>
+    <w:p>
+      <w:pPr>
+        <w:pStyle w:val="Paragraphedeliste"/>
+        <w:numPr>
+          <w:ilvl w:val="0"/>
+          <w:numId w:val="1"/>
+        </w:numPr>
+      </w:pPr>
+      <w:r>
+        <w:t>XP</w:t>
+      </w:r>
+    </w:p>
+    <w:p>
+      <w:pPr>
+        <w:pStyle w:val="Paragraphedeliste"/>
+        <w:numPr>
+          <w:ilvl w:val="1"/>
+          <w:numId w:val="1"/>
+        </w:numPr>
+      </w:pPr>
+      <w:r>
+        <w:t>Deuxième monnaie de l’application pour acheter des assets</w:t>
+      </w:r>
+    </w:p>
+    <w:p>
+      <w:pPr>
+        <w:pStyle w:val="Paragraphedeliste"/>
+        <w:numPr>
+          <w:ilvl w:val="1"/>
+          <w:numId w:val="1"/>
+        </w:numPr>
+      </w:pPr>
+      <w:r>
+        <w:t>Les XP sont parfois obtenus dans des récompenses</w:t>
+      </w:r>
+    </w:p>
+    <w:p>
+      <w:pPr>
+        <w:pStyle w:val="Paragraphedeliste"/>
+        <w:numPr>
+          <w:ilvl w:val="1"/>
+          <w:numId w:val="1"/>
+        </w:numPr>
+      </w:pPr>
+      <w:r>
+        <w:t>Les XP sont obtenus par des bons comportements ou des bonnes performances académiques ?</w:t>
+      </w:r>
+    </w:p>
+    <w:p>
+      <w:pPr>
+        <w:pStyle w:val="Paragraphedeliste"/>
+        <w:numPr>
+          <w:ilvl w:val="0"/>
+          <w:numId w:val="1"/>
+        </w:numPr>
+      </w:pPr>
+      <w:r>
+        <w:lastRenderedPageBreak/>
+        <w:t>Lootbox</w:t>
+      </w:r>
+    </w:p>
+    <w:p>
+      <w:pPr>
+        <w:pStyle w:val="Paragraphedeliste"/>
+        <w:numPr>
+          <w:ilvl w:val="1"/>
+          <w:numId w:val="1"/>
+        </w:numPr>
+      </w:pPr>
+      <w:r>
+        <w:t>Objet contenant un asset aléatoire</w:t>
+      </w:r>
+    </w:p>
+    <w:p>
+      <w:pPr>
+        <w:pStyle w:val="Paragraphedeliste"/>
+        <w:numPr>
+          <w:ilvl w:val="1"/>
+          <w:numId w:val="1"/>
+        </w:numPr>
+      </w:pPr>
+      <w:r>
+        <w:t>Plusieurs lootboxes sont disponibles par catégorie d’assets</w:t>
+      </w:r>
+    </w:p>
+    <w:p>
+      <w:pPr>
+        <w:pStyle w:val="Paragraphedeliste"/>
+        <w:numPr>
+          <w:ilvl w:val="1"/>
+          <w:numId w:val="1"/>
+        </w:numPr>
+      </w:pPr>
+      <w:r>
+        <w:t>Les lootboxes peuvent être obtenues lors de l’inscription (ex. 3 lootboxes)</w:t>
+      </w:r>
+    </w:p>
+    <w:p>
+      <w:pPr>
+        <w:pStyle w:val="Paragraphedeliste"/>
+        <w:numPr>
+          <w:ilvl w:val="1"/>
+          <w:numId w:val="1"/>
+        </w:numPr>
+      </w:pPr>
+      <w:r>
+        <w:t>Les lootboxes peuvent être obtenues hebdomadairement (1 lootbox / semaine ? Jour ?)</w:t>
+      </w:r>
+    </w:p>
+    <w:p>
+      <w:pPr>
+        <w:pStyle w:val="Paragraphedeliste"/>
+        <w:numPr>
+          <w:ilvl w:val="0"/>
+          <w:numId w:val="1"/>
+        </w:numPr>
+      </w:pPr>
+      <w:r>
+        <w:t>Niveau</w:t>
+      </w:r>
+    </w:p>
+    <w:p>
+      <w:pPr>
+        <w:pStyle w:val="Paragraphedeliste"/>
+        <w:numPr>
+          <w:ilvl w:val="1"/>
+          <w:numId w:val="1"/>
+        </w:numPr>
+      </w:pPr>
+      <w:r>
+        <w:t>Plus le niveau augmente, plus le prix des privilèges augmente</w:t>
+      </w:r>
+    </w:p>
+    <w:p>
+      <w:pPr>
+        <w:pStyle w:val="Paragraphedeliste"/>
+        <w:numPr>
+          <w:ilvl w:val="1"/>
+          <w:numId w:val="1"/>
+        </w:numPr>
+      </w:pPr>
+      <w:r>
+        <w:t>À chaque montée de niveau, l’utilisateur reçoit une lootbox</w:t>
+      </w:r>
+      <w:r>
+        <w:t xml:space="preserve"> et/ou d’autres </w:t>
+      </w:r>
+      <w:r>
+        <w:t>assets</w:t>
+      </w:r>
+    </w:p>
+    <w:p>
+      <w:pPr>
+        <w:pStyle w:val="Paragraphedeliste"/>
+        <w:numPr>
+          <w:ilvl w:val="1"/>
+          <w:numId w:val="1"/>
+        </w:numPr>
+      </w:pPr>
+      <w:r>
+        <w:t>Le niveau permet d’acheter des assets qui requiert un certain niveau</w:t>
+      </w:r>
+    </w:p>
+    <w:p>
+      <w:pPr>
+        <w:pStyle w:val="Paragraphedeliste"/>
+        <w:numPr>
+          <w:ilvl w:val="1"/>
+          <w:numId w:val="1"/>
+        </w:numPr>
+      </w:pPr>
+      <w:r>
+        <w:t>Pour monter de niveau, il faut avoir reçu un certain nombre d’XP total cumulatif</w:t>
+      </w:r>
+    </w:p>
+    <w:p>
+      <w:pPr>
+        <w:pStyle w:val="Paragraphedeliste"/>
+        <w:numPr>
+          <w:ilvl w:val="0"/>
+          <w:numId w:val="1"/>
+        </w:numPr>
+      </w:pPr>
+      <w:r>
+        <w:t>Récompense</w:t>
+      </w:r>
+    </w:p>
+    <w:p>
+      <w:pPr>
+        <w:pStyle w:val="Paragraphedeliste"/>
+        <w:numPr>
+          <w:ilvl w:val="1"/>
+          <w:numId w:val="1"/>
+        </w:numPr>
+      </w:pPr>
+      <w:r>
+        <w:t>Une récompense est donné par un professeur pour un bon comportement/bon travail dans les cours ainsi que durant les activités parascolaires</w:t>
+      </w:r>
+    </w:p>
+    <w:p>
+      <w:pPr>
+        <w:pStyle w:val="Paragraphedeliste"/>
+        <w:numPr>
+          <w:ilvl w:val="1"/>
+          <w:numId w:val="1"/>
+        </w:numPr>
+      </w:pPr>
+      <w:r>
+        <w:t>Une récompense donne toujours des points et parfois des XP</w:t>
+      </w:r>
+    </w:p>
+    <w:p>
+      <w:pPr>
+        <w:pStyle w:val="Paragraphedeliste"/>
+        <w:numPr>
+          <w:ilvl w:val="0"/>
+          <w:numId w:val="1"/>
+        </w:numPr>
+      </w:pPr>
+      <w:r>
+        <w:t>Évènement</w:t>
+      </w:r>
+    </w:p>
+    <w:p>
+      <w:pPr>
+        <w:pStyle w:val="Paragraphedeliste"/>
+        <w:numPr>
+          <w:ilvl w:val="1"/>
+          <w:numId w:val="1"/>
+        </w:numPr>
+      </w:pPr>
+      <w:r>
+        <w:t>Une activité ou un évènement qui touche à plusieurs personnes (peut être plusieurs groupes ou plusieurs départements) Ex. LAN</w:t>
+      </w:r>
+    </w:p>
+    <w:p>
+      <w:pPr>
+        <w:pStyle w:val="Paragraphedeliste"/>
+        <w:numPr>
+          <w:ilvl w:val="1"/>
+          <w:numId w:val="1"/>
+        </w:numPr>
+      </w:pPr>
+      <w:r>
+        <w:t>Créer par les RCD</w:t>
+      </w:r>
+    </w:p>
+    <w:p>
+      <w:pPr>
+        <w:pStyle w:val="Paragraphedeliste"/>
+        <w:numPr>
+          <w:ilvl w:val="1"/>
+          <w:numId w:val="1"/>
+        </w:numPr>
+      </w:pPr>
+      <w:r>
+        <w:t>Utilise un pool de techniques</w:t>
+      </w:r>
+    </w:p>
+    <w:p>
+      <w:pPr>
+        <w:pStyle w:val="Paragraphedeliste"/>
+        <w:numPr>
+          <w:ilvl w:val="1"/>
+          <w:numId w:val="1"/>
+        </w:numPr>
+      </w:pPr>
+      <w:r>
+        <w:t>Les élèves peuvent participer à l’accomplissement d’un évènement</w:t>
+      </w:r>
+    </w:p>
+    <w:p>
+      <w:pPr>
+        <w:pStyle w:val="Paragraphedeliste"/>
+        <w:numPr>
+          <w:ilvl w:val="0"/>
+          <w:numId w:val="1"/>
+        </w:numPr>
+      </w:pPr>
+      <w:r>
+        <w:t>Offre de service</w:t>
+      </w:r>
+    </w:p>
+    <w:p>
+      <w:pPr>
+        <w:pStyle w:val="Paragraphedeliste"/>
+        <w:numPr>
+          <w:ilvl w:val="1"/>
+          <w:numId w:val="1"/>
+        </w:numPr>
+      </w:pPr>
+      <w:r>
+        <w:t>Créé par les étudiants et répondu par d’autres étudiants</w:t>
+      </w:r>
+    </w:p>
+    <w:p>
+      <w:pPr>
+        <w:pStyle w:val="Paragraphedeliste"/>
+        <w:numPr>
+          <w:ilvl w:val="1"/>
+          <w:numId w:val="1"/>
+        </w:numPr>
+      </w:pPr>
+      <w:r>
+        <w:t>Permet de demander de l’aide en échange de points</w:t>
+      </w:r>
     </w:p>
     <w:sectPr>
       <w:pgSz w:w="12240" w:h="15840"/>

</xml_diff>

<commit_message>
Modélisation, Glossaire, Réunion, Schémas
Modification Glossaire
Ajout des mod`èles conceptuels BD
Ajout des schémas modélisation BD
Ajout réunion 4 novembre
</commit_message>
<xml_diff>
--- a/Iteration_2/Documentation/Glossaire.docx
+++ b/Iteration_2/Documentation/Glossaire.docx
@@ -284,428 +284,473 @@
       <w:r>
         <w:t>Terme général qui englobe Privilège, Mission et Évènement</w:t>
       </w:r>
+    </w:p>
+    <w:p>
+      <w:pPr>
+        <w:pStyle w:val="Paragraphedeliste"/>
+        <w:numPr>
+          <w:ilvl w:val="0"/>
+          <w:numId w:val="1"/>
+        </w:numPr>
+      </w:pPr>
+      <w:r>
+        <w:t>Micro-transaction</w:t>
+      </w:r>
+    </w:p>
+    <w:p>
+      <w:pPr>
+        <w:pStyle w:val="Paragraphedeliste"/>
+        <w:numPr>
+          <w:ilvl w:val="1"/>
+          <w:numId w:val="1"/>
+        </w:numPr>
+      </w:pPr>
+      <w:r>
+        <w:t>Plusieurs micro-transactions peuvent être contenues dans une transaction</w:t>
+      </w:r>
+    </w:p>
+    <w:p>
+      <w:pPr>
+        <w:pStyle w:val="Paragraphedeliste"/>
+        <w:numPr>
+          <w:ilvl w:val="1"/>
+          <w:numId w:val="1"/>
+        </w:numPr>
+      </w:pPr>
+      <w:r>
+        <w:t>Une micro-transaction contient un numéro, une description, une provenance et une destination</w:t>
+      </w:r>
+    </w:p>
+    <w:p>
+      <w:pPr>
+        <w:pStyle w:val="Paragraphedeliste"/>
+        <w:numPr>
+          <w:ilvl w:val="1"/>
+          <w:numId w:val="1"/>
+        </w:numPr>
+      </w:pPr>
+      <w:r>
+        <w:t xml:space="preserve">Les micro-transactions sont </w:t>
+      </w:r>
+      <w:r>
+        <w:t>utilisées dans le processus d’une mission</w:t>
+      </w:r>
+    </w:p>
+    <w:p>
+      <w:pPr>
+        <w:pStyle w:val="Paragraphedeliste"/>
+        <w:numPr>
+          <w:ilvl w:val="1"/>
+          <w:numId w:val="1"/>
+        </w:numPr>
+      </w:pPr>
+      <w:r>
+        <w:t>Chaque don d’un étudiant est une micro-transaction</w:t>
+      </w:r>
+    </w:p>
+    <w:p>
+      <w:pPr>
+        <w:pStyle w:val="Paragraphedeliste"/>
+        <w:numPr>
+          <w:ilvl w:val="0"/>
+          <w:numId w:val="1"/>
+        </w:numPr>
+      </w:pPr>
+      <w:r>
+        <w:t>Point</w:t>
+      </w:r>
+    </w:p>
+    <w:p>
+      <w:pPr>
+        <w:pStyle w:val="Paragraphedeliste"/>
+        <w:numPr>
+          <w:ilvl w:val="1"/>
+          <w:numId w:val="1"/>
+        </w:numPr>
+      </w:pPr>
+      <w:r>
+        <w:t xml:space="preserve">Monnaie de l’application pour acheter des privilèges et/ou des </w:t>
+      </w:r>
+      <w:r>
+        <w:t>missions</w:t>
+      </w:r>
+    </w:p>
+    <w:p>
+      <w:pPr>
+        <w:pStyle w:val="Paragraphedeliste"/>
+        <w:numPr>
+          <w:ilvl w:val="1"/>
+          <w:numId w:val="1"/>
+        </w:numPr>
+      </w:pPr>
+      <w:r>
+        <w:t>Les points sont obtenus dans des récompenses</w:t>
+      </w:r>
+    </w:p>
+    <w:p>
+      <w:pPr>
+        <w:pStyle w:val="Paragraphedeliste"/>
+        <w:numPr>
+          <w:ilvl w:val="1"/>
+          <w:numId w:val="1"/>
+        </w:numPr>
+      </w:pPr>
+      <w:r>
+        <w:t>Les points sont obtenus par des bons comportements ou des bonnes performances académiques ?</w:t>
+      </w:r>
+    </w:p>
+    <w:p>
+      <w:pPr>
+        <w:pStyle w:val="Paragraphedeliste"/>
+        <w:numPr>
+          <w:ilvl w:val="0"/>
+          <w:numId w:val="1"/>
+        </w:numPr>
+      </w:pPr>
+      <w:r>
+        <w:t>XP</w:t>
+      </w:r>
+    </w:p>
+    <w:p>
+      <w:pPr>
+        <w:pStyle w:val="Paragraphedeliste"/>
+        <w:numPr>
+          <w:ilvl w:val="1"/>
+          <w:numId w:val="1"/>
+        </w:numPr>
+      </w:pPr>
+      <w:r>
+        <w:t>Deuxième monnaie de l’application pour acheter des assets</w:t>
+      </w:r>
+    </w:p>
+    <w:p>
+      <w:pPr>
+        <w:pStyle w:val="Paragraphedeliste"/>
+        <w:numPr>
+          <w:ilvl w:val="1"/>
+          <w:numId w:val="1"/>
+        </w:numPr>
+      </w:pPr>
+      <w:r>
+        <w:t>Les XP sont parfois obtenus dans des récompenses</w:t>
+      </w:r>
+    </w:p>
+    <w:p>
+      <w:pPr>
+        <w:pStyle w:val="Paragraphedeliste"/>
+        <w:numPr>
+          <w:ilvl w:val="1"/>
+          <w:numId w:val="1"/>
+        </w:numPr>
+      </w:pPr>
+      <w:r>
+        <w:t>Les XP sont obtenus par des bons comportements ou des bonnes performances académiques ?</w:t>
+      </w:r>
+    </w:p>
+    <w:p>
+      <w:pPr>
+        <w:pStyle w:val="Paragraphedeliste"/>
+        <w:numPr>
+          <w:ilvl w:val="0"/>
+          <w:numId w:val="1"/>
+        </w:numPr>
+      </w:pPr>
+      <w:r>
+        <w:lastRenderedPageBreak/>
+        <w:t>Lootbox</w:t>
+      </w:r>
+    </w:p>
+    <w:p>
+      <w:pPr>
+        <w:pStyle w:val="Paragraphedeliste"/>
+        <w:numPr>
+          <w:ilvl w:val="1"/>
+          <w:numId w:val="1"/>
+        </w:numPr>
+      </w:pPr>
+      <w:r>
+        <w:t>Objet contenant un asset aléatoire</w:t>
+      </w:r>
+    </w:p>
+    <w:p>
+      <w:pPr>
+        <w:pStyle w:val="Paragraphedeliste"/>
+        <w:numPr>
+          <w:ilvl w:val="1"/>
+          <w:numId w:val="1"/>
+        </w:numPr>
+      </w:pPr>
+      <w:r>
+        <w:t>Plusieurs lootboxes sont disponibles par catégorie d’assets</w:t>
+      </w:r>
+    </w:p>
+    <w:p>
+      <w:pPr>
+        <w:pStyle w:val="Paragraphedeliste"/>
+        <w:numPr>
+          <w:ilvl w:val="1"/>
+          <w:numId w:val="1"/>
+        </w:numPr>
+      </w:pPr>
+      <w:r>
+        <w:t>Les lootboxes peuvent être obtenues lors de l’inscription (ex. 3 lootboxes)</w:t>
+      </w:r>
+    </w:p>
+    <w:p>
+      <w:pPr>
+        <w:pStyle w:val="Paragraphedeliste"/>
+        <w:numPr>
+          <w:ilvl w:val="1"/>
+          <w:numId w:val="1"/>
+        </w:numPr>
+      </w:pPr>
+      <w:r>
+        <w:t>Les lootboxes peuvent être obtenues hebdomadairement (1 lootbox / semaine ? Jour ?)</w:t>
+      </w:r>
+    </w:p>
+    <w:p>
+      <w:pPr>
+        <w:pStyle w:val="Paragraphedeliste"/>
+        <w:numPr>
+          <w:ilvl w:val="0"/>
+          <w:numId w:val="1"/>
+        </w:numPr>
+      </w:pPr>
+      <w:r>
+        <w:t>Niveau</w:t>
+      </w:r>
+    </w:p>
+    <w:p>
+      <w:pPr>
+        <w:pStyle w:val="Paragraphedeliste"/>
+        <w:numPr>
+          <w:ilvl w:val="1"/>
+          <w:numId w:val="1"/>
+        </w:numPr>
+      </w:pPr>
+      <w:r>
+        <w:t>Plus le niveau augmente, plus le prix des privilèges augmente</w:t>
+      </w:r>
+    </w:p>
+    <w:p>
+      <w:pPr>
+        <w:pStyle w:val="Paragraphedeliste"/>
+        <w:numPr>
+          <w:ilvl w:val="1"/>
+          <w:numId w:val="1"/>
+        </w:numPr>
+      </w:pPr>
+      <w:r>
+        <w:t>À chaque montée de niveau, l’utilisateur reçoit une lootbox</w:t>
+      </w:r>
+      <w:r>
+        <w:t xml:space="preserve"> et/ou d’autres </w:t>
+      </w:r>
+      <w:r>
+        <w:t>assets</w:t>
+      </w:r>
+    </w:p>
+    <w:p>
+      <w:pPr>
+        <w:pStyle w:val="Paragraphedeliste"/>
+        <w:numPr>
+          <w:ilvl w:val="1"/>
+          <w:numId w:val="1"/>
+        </w:numPr>
+      </w:pPr>
+      <w:r>
+        <w:t>Le niveau permet d’acheter des assets qui requiert un certain niveau</w:t>
+      </w:r>
+    </w:p>
+    <w:p>
+      <w:pPr>
+        <w:pStyle w:val="Paragraphedeliste"/>
+        <w:numPr>
+          <w:ilvl w:val="1"/>
+          <w:numId w:val="1"/>
+        </w:numPr>
+      </w:pPr>
+      <w:r>
+        <w:t>Pour monter de niveau, il faut avoir reçu un certain nombre d’XP total cumulatif</w:t>
+      </w:r>
+    </w:p>
+    <w:p>
+      <w:pPr>
+        <w:pStyle w:val="Paragraphedeliste"/>
+        <w:numPr>
+          <w:ilvl w:val="0"/>
+          <w:numId w:val="1"/>
+        </w:numPr>
+      </w:pPr>
+      <w:r>
+        <w:t>Récompense</w:t>
+      </w:r>
+    </w:p>
+    <w:p>
+      <w:pPr>
+        <w:pStyle w:val="Paragraphedeliste"/>
+        <w:numPr>
+          <w:ilvl w:val="1"/>
+          <w:numId w:val="1"/>
+        </w:numPr>
+      </w:pPr>
+      <w:r>
+        <w:t>Une récompense est donné par un professeur pour un bon comportement/bon travail dans les cours ainsi que durant les activités parascolaires</w:t>
+      </w:r>
+    </w:p>
+    <w:p>
+      <w:pPr>
+        <w:pStyle w:val="Paragraphedeliste"/>
+        <w:numPr>
+          <w:ilvl w:val="1"/>
+          <w:numId w:val="1"/>
+        </w:numPr>
+      </w:pPr>
+      <w:r>
+        <w:t>Une récompense donne toujours des points et parfois des XP</w:t>
+      </w:r>
+    </w:p>
+    <w:p>
+      <w:pPr>
+        <w:pStyle w:val="Paragraphedeliste"/>
+        <w:numPr>
+          <w:ilvl w:val="0"/>
+          <w:numId w:val="1"/>
+        </w:numPr>
+      </w:pPr>
+      <w:r>
+        <w:t>Évènement</w:t>
+      </w:r>
+    </w:p>
+    <w:p>
+      <w:pPr>
+        <w:pStyle w:val="Paragraphedeliste"/>
+        <w:numPr>
+          <w:ilvl w:val="1"/>
+          <w:numId w:val="1"/>
+        </w:numPr>
+      </w:pPr>
+      <w:r>
+        <w:t>Une activité ou un évènement qui touche à plusieurs personnes (peut être plusieurs groupes ou plusieurs départements) Ex. LAN</w:t>
+      </w:r>
+    </w:p>
+    <w:p>
+      <w:pPr>
+        <w:pStyle w:val="Paragraphedeliste"/>
+        <w:numPr>
+          <w:ilvl w:val="1"/>
+          <w:numId w:val="1"/>
+        </w:numPr>
+      </w:pPr>
+      <w:r>
+        <w:t>Créer par les RCD</w:t>
+      </w:r>
+    </w:p>
+    <w:p>
+      <w:pPr>
+        <w:pStyle w:val="Paragraphedeliste"/>
+        <w:numPr>
+          <w:ilvl w:val="1"/>
+          <w:numId w:val="1"/>
+        </w:numPr>
+      </w:pPr>
+      <w:r>
+        <w:t>Utilise un pool de techniques</w:t>
+      </w:r>
+    </w:p>
+    <w:p>
+      <w:pPr>
+        <w:pStyle w:val="Paragraphedeliste"/>
+        <w:numPr>
+          <w:ilvl w:val="1"/>
+          <w:numId w:val="1"/>
+        </w:numPr>
+      </w:pPr>
+      <w:r>
+        <w:t>Les élèves peuvent participer à l’accomplissement d’un évènement</w:t>
+      </w:r>
+    </w:p>
+    <w:p>
+      <w:pPr>
+        <w:pStyle w:val="Paragraphedeliste"/>
+        <w:numPr>
+          <w:ilvl w:val="0"/>
+          <w:numId w:val="1"/>
+        </w:numPr>
+      </w:pPr>
+      <w:r>
+        <w:t>Offre de service</w:t>
+      </w:r>
+    </w:p>
+    <w:p>
+      <w:pPr>
+        <w:pStyle w:val="Paragraphedeliste"/>
+        <w:numPr>
+          <w:ilvl w:val="1"/>
+          <w:numId w:val="1"/>
+        </w:numPr>
+      </w:pPr>
+      <w:r>
+        <w:t>Créé par les étudiants et répondu par d’autres étudiants</w:t>
+      </w:r>
+    </w:p>
+    <w:p>
+      <w:pPr>
+        <w:pStyle w:val="Paragraphedeliste"/>
+        <w:numPr>
+          <w:ilvl w:val="1"/>
+          <w:numId w:val="1"/>
+        </w:numPr>
+      </w:pPr>
+      <w:r>
+        <w:t>Permet de demander de l’aide en échange de points</w:t>
+      </w:r>
+    </w:p>
+    <w:p>
+      <w:pPr>
+        <w:pStyle w:val="Paragraphedeliste"/>
+        <w:numPr>
+          <w:ilvl w:val="0"/>
+          <w:numId w:val="1"/>
+        </w:numPr>
+      </w:pPr>
+      <w:r>
+        <w:t>Module Sync</w:t>
+      </w:r>
+    </w:p>
+    <w:p>
+      <w:pPr>
+        <w:pStyle w:val="Paragraphedeliste"/>
+        <w:numPr>
+          <w:ilvl w:val="1"/>
+          <w:numId w:val="1"/>
+        </w:numPr>
+      </w:pPr>
+      <w:r>
+        <w:t>Module du projet M.A.R.V.E.L. qui permet la synchronisation des deux bases de données du projet.</w:t>
+      </w:r>
+    </w:p>
+    <w:p>
+      <w:pPr>
+        <w:pStyle w:val="Paragraphedeliste"/>
+        <w:numPr>
+          <w:ilvl w:val="1"/>
+          <w:numId w:val="1"/>
+        </w:numPr>
+      </w:pPr>
+      <w:r>
+        <w:t>Un service appel</w:t>
+      </w:r>
+      <w:r>
+        <w:t>le</w:t>
+      </w:r>
+      <w:r>
+        <w:t xml:space="preserve"> un script PHP qui </w:t>
+      </w:r>
       <w:bookmarkStart w:id="0" w:name="_GoBack"/>
       <w:bookmarkEnd w:id="0"/>
-    </w:p>
-    <w:p>
-      <w:pPr>
-        <w:pStyle w:val="Paragraphedeliste"/>
-        <w:numPr>
-          <w:ilvl w:val="0"/>
-          <w:numId w:val="1"/>
-        </w:numPr>
-      </w:pPr>
-      <w:r>
-        <w:t>Micro-transaction</w:t>
-      </w:r>
-    </w:p>
-    <w:p>
-      <w:pPr>
-        <w:pStyle w:val="Paragraphedeliste"/>
-        <w:numPr>
-          <w:ilvl w:val="1"/>
-          <w:numId w:val="1"/>
-        </w:numPr>
-      </w:pPr>
-      <w:r>
-        <w:t>Plusieurs micro-transactions peuvent être contenues dans une transaction</w:t>
-      </w:r>
-    </w:p>
-    <w:p>
-      <w:pPr>
-        <w:pStyle w:val="Paragraphedeliste"/>
-        <w:numPr>
-          <w:ilvl w:val="1"/>
-          <w:numId w:val="1"/>
-        </w:numPr>
-      </w:pPr>
-      <w:r>
-        <w:t>Une micro-transaction contient un numéro, une description, une provenance et une destination</w:t>
-      </w:r>
-    </w:p>
-    <w:p>
-      <w:pPr>
-        <w:pStyle w:val="Paragraphedeliste"/>
-        <w:numPr>
-          <w:ilvl w:val="1"/>
-          <w:numId w:val="1"/>
-        </w:numPr>
-      </w:pPr>
-      <w:r>
-        <w:t xml:space="preserve">Les micro-transactions sont </w:t>
-      </w:r>
-      <w:r>
-        <w:t>utilisées dans le processus d’une mission</w:t>
-      </w:r>
-    </w:p>
-    <w:p>
-      <w:pPr>
-        <w:pStyle w:val="Paragraphedeliste"/>
-        <w:numPr>
-          <w:ilvl w:val="1"/>
-          <w:numId w:val="1"/>
-        </w:numPr>
-      </w:pPr>
-      <w:r>
-        <w:t>Chaque don d’un étudiant est une micro-transaction</w:t>
-      </w:r>
-    </w:p>
-    <w:p>
-      <w:pPr>
-        <w:pStyle w:val="Paragraphedeliste"/>
-        <w:numPr>
-          <w:ilvl w:val="0"/>
-          <w:numId w:val="1"/>
-        </w:numPr>
-      </w:pPr>
-      <w:r>
-        <w:t>Point</w:t>
-      </w:r>
-    </w:p>
-    <w:p>
-      <w:pPr>
-        <w:pStyle w:val="Paragraphedeliste"/>
-        <w:numPr>
-          <w:ilvl w:val="1"/>
-          <w:numId w:val="1"/>
-        </w:numPr>
-      </w:pPr>
-      <w:r>
-        <w:t xml:space="preserve">Monnaie de l’application pour acheter des privilèges et/ou des </w:t>
-      </w:r>
-      <w:r>
-        <w:t>missions</w:t>
-      </w:r>
-    </w:p>
-    <w:p>
-      <w:pPr>
-        <w:pStyle w:val="Paragraphedeliste"/>
-        <w:numPr>
-          <w:ilvl w:val="1"/>
-          <w:numId w:val="1"/>
-        </w:numPr>
-      </w:pPr>
-      <w:r>
-        <w:t>Les points sont obtenus dans des récompenses</w:t>
-      </w:r>
-    </w:p>
-    <w:p>
-      <w:pPr>
-        <w:pStyle w:val="Paragraphedeliste"/>
-        <w:numPr>
-          <w:ilvl w:val="1"/>
-          <w:numId w:val="1"/>
-        </w:numPr>
-      </w:pPr>
-      <w:r>
-        <w:t>Les points sont obtenus par des bons comportements ou des bonnes performances académiques ?</w:t>
-      </w:r>
-    </w:p>
-    <w:p>
-      <w:pPr>
-        <w:pStyle w:val="Paragraphedeliste"/>
-        <w:numPr>
-          <w:ilvl w:val="0"/>
-          <w:numId w:val="1"/>
-        </w:numPr>
-      </w:pPr>
-      <w:r>
-        <w:t>XP</w:t>
-      </w:r>
-    </w:p>
-    <w:p>
-      <w:pPr>
-        <w:pStyle w:val="Paragraphedeliste"/>
-        <w:numPr>
-          <w:ilvl w:val="1"/>
-          <w:numId w:val="1"/>
-        </w:numPr>
-      </w:pPr>
-      <w:r>
-        <w:t>Deuxième monnaie de l’application pour acheter des assets</w:t>
-      </w:r>
-    </w:p>
-    <w:p>
-      <w:pPr>
-        <w:pStyle w:val="Paragraphedeliste"/>
-        <w:numPr>
-          <w:ilvl w:val="1"/>
-          <w:numId w:val="1"/>
-        </w:numPr>
-      </w:pPr>
-      <w:r>
-        <w:t>Les XP sont parfois obtenus dans des récompenses</w:t>
-      </w:r>
-    </w:p>
-    <w:p>
-      <w:pPr>
-        <w:pStyle w:val="Paragraphedeliste"/>
-        <w:numPr>
-          <w:ilvl w:val="1"/>
-          <w:numId w:val="1"/>
-        </w:numPr>
-      </w:pPr>
-      <w:r>
-        <w:t>Les XP sont obtenus par des bons comportements ou des bonnes performances académiques ?</w:t>
-      </w:r>
-    </w:p>
-    <w:p>
-      <w:pPr>
-        <w:pStyle w:val="Paragraphedeliste"/>
-        <w:numPr>
-          <w:ilvl w:val="0"/>
-          <w:numId w:val="1"/>
-        </w:numPr>
-      </w:pPr>
-      <w:r>
-        <w:lastRenderedPageBreak/>
-        <w:t>Lootbox</w:t>
-      </w:r>
-    </w:p>
-    <w:p>
-      <w:pPr>
-        <w:pStyle w:val="Paragraphedeliste"/>
-        <w:numPr>
-          <w:ilvl w:val="1"/>
-          <w:numId w:val="1"/>
-        </w:numPr>
-      </w:pPr>
-      <w:r>
-        <w:t>Objet contenant un asset aléatoire</w:t>
-      </w:r>
-    </w:p>
-    <w:p>
-      <w:pPr>
-        <w:pStyle w:val="Paragraphedeliste"/>
-        <w:numPr>
-          <w:ilvl w:val="1"/>
-          <w:numId w:val="1"/>
-        </w:numPr>
-      </w:pPr>
-      <w:r>
-        <w:t>Plusieurs lootboxes sont disponibles par catégorie d’assets</w:t>
-      </w:r>
-    </w:p>
-    <w:p>
-      <w:pPr>
-        <w:pStyle w:val="Paragraphedeliste"/>
-        <w:numPr>
-          <w:ilvl w:val="1"/>
-          <w:numId w:val="1"/>
-        </w:numPr>
-      </w:pPr>
-      <w:r>
-        <w:t>Les lootboxes peuvent être obtenues lors de l’inscription (ex. 3 lootboxes)</w:t>
-      </w:r>
-    </w:p>
-    <w:p>
-      <w:pPr>
-        <w:pStyle w:val="Paragraphedeliste"/>
-        <w:numPr>
-          <w:ilvl w:val="1"/>
-          <w:numId w:val="1"/>
-        </w:numPr>
-      </w:pPr>
-      <w:r>
-        <w:t>Les lootboxes peuvent être obtenues hebdomadairement (1 lootbox / semaine ? Jour ?)</w:t>
-      </w:r>
-    </w:p>
-    <w:p>
-      <w:pPr>
-        <w:pStyle w:val="Paragraphedeliste"/>
-        <w:numPr>
-          <w:ilvl w:val="0"/>
-          <w:numId w:val="1"/>
-        </w:numPr>
-      </w:pPr>
-      <w:r>
-        <w:t>Niveau</w:t>
-      </w:r>
-    </w:p>
-    <w:p>
-      <w:pPr>
-        <w:pStyle w:val="Paragraphedeliste"/>
-        <w:numPr>
-          <w:ilvl w:val="1"/>
-          <w:numId w:val="1"/>
-        </w:numPr>
-      </w:pPr>
-      <w:r>
-        <w:t>Plus le niveau augmente, plus le prix des privilèges augmente</w:t>
-      </w:r>
-    </w:p>
-    <w:p>
-      <w:pPr>
-        <w:pStyle w:val="Paragraphedeliste"/>
-        <w:numPr>
-          <w:ilvl w:val="1"/>
-          <w:numId w:val="1"/>
-        </w:numPr>
-      </w:pPr>
-      <w:r>
-        <w:t>À chaque montée de niveau, l’utilisateur reçoit une lootbox</w:t>
-      </w:r>
-      <w:r>
-        <w:t xml:space="preserve"> et/ou d’autres </w:t>
-      </w:r>
-      <w:r>
-        <w:t>assets</w:t>
-      </w:r>
-    </w:p>
-    <w:p>
-      <w:pPr>
-        <w:pStyle w:val="Paragraphedeliste"/>
-        <w:numPr>
-          <w:ilvl w:val="1"/>
-          <w:numId w:val="1"/>
-        </w:numPr>
-      </w:pPr>
-      <w:r>
-        <w:t>Le niveau permet d’acheter des assets qui requiert un certain niveau</w:t>
-      </w:r>
-    </w:p>
-    <w:p>
-      <w:pPr>
-        <w:pStyle w:val="Paragraphedeliste"/>
-        <w:numPr>
-          <w:ilvl w:val="1"/>
-          <w:numId w:val="1"/>
-        </w:numPr>
-      </w:pPr>
-      <w:r>
-        <w:t>Pour monter de niveau, il faut avoir reçu un certain nombre d’XP total cumulatif</w:t>
-      </w:r>
-    </w:p>
-    <w:p>
-      <w:pPr>
-        <w:pStyle w:val="Paragraphedeliste"/>
-        <w:numPr>
-          <w:ilvl w:val="0"/>
-          <w:numId w:val="1"/>
-        </w:numPr>
-      </w:pPr>
-      <w:r>
-        <w:t>Récompense</w:t>
-      </w:r>
-    </w:p>
-    <w:p>
-      <w:pPr>
-        <w:pStyle w:val="Paragraphedeliste"/>
-        <w:numPr>
-          <w:ilvl w:val="1"/>
-          <w:numId w:val="1"/>
-        </w:numPr>
-      </w:pPr>
-      <w:r>
-        <w:t>Une récompense est donné par un professeur pour un bon comportement/bon travail dans les cours ainsi que durant les activités parascolaires</w:t>
-      </w:r>
-    </w:p>
-    <w:p>
-      <w:pPr>
-        <w:pStyle w:val="Paragraphedeliste"/>
-        <w:numPr>
-          <w:ilvl w:val="1"/>
-          <w:numId w:val="1"/>
-        </w:numPr>
-      </w:pPr>
-      <w:r>
-        <w:t>Une récompense donne toujours des points et parfois des XP</w:t>
-      </w:r>
-    </w:p>
-    <w:p>
-      <w:pPr>
-        <w:pStyle w:val="Paragraphedeliste"/>
-        <w:numPr>
-          <w:ilvl w:val="0"/>
-          <w:numId w:val="1"/>
-        </w:numPr>
-      </w:pPr>
-      <w:r>
-        <w:t>Évènement</w:t>
-      </w:r>
-    </w:p>
-    <w:p>
-      <w:pPr>
-        <w:pStyle w:val="Paragraphedeliste"/>
-        <w:numPr>
-          <w:ilvl w:val="1"/>
-          <w:numId w:val="1"/>
-        </w:numPr>
-      </w:pPr>
-      <w:r>
-        <w:t>Une activité ou un évènement qui touche à plusieurs personnes (peut être plusieurs groupes ou plusieurs départements) Ex. LAN</w:t>
-      </w:r>
-    </w:p>
-    <w:p>
-      <w:pPr>
-        <w:pStyle w:val="Paragraphedeliste"/>
-        <w:numPr>
-          <w:ilvl w:val="1"/>
-          <w:numId w:val="1"/>
-        </w:numPr>
-      </w:pPr>
-      <w:r>
-        <w:t>Créer par les RCD</w:t>
-      </w:r>
-    </w:p>
-    <w:p>
-      <w:pPr>
-        <w:pStyle w:val="Paragraphedeliste"/>
-        <w:numPr>
-          <w:ilvl w:val="1"/>
-          <w:numId w:val="1"/>
-        </w:numPr>
-      </w:pPr>
-      <w:r>
-        <w:t>Utilise un pool de techniques</w:t>
-      </w:r>
-    </w:p>
-    <w:p>
-      <w:pPr>
-        <w:pStyle w:val="Paragraphedeliste"/>
-        <w:numPr>
-          <w:ilvl w:val="1"/>
-          <w:numId w:val="1"/>
-        </w:numPr>
-      </w:pPr>
-      <w:r>
-        <w:t>Les élèves peuvent participer à l’accomplissement d’un évènement</w:t>
-      </w:r>
-    </w:p>
-    <w:p>
-      <w:pPr>
-        <w:pStyle w:val="Paragraphedeliste"/>
-        <w:numPr>
-          <w:ilvl w:val="0"/>
-          <w:numId w:val="1"/>
-        </w:numPr>
-      </w:pPr>
-      <w:r>
-        <w:t>Offre de service</w:t>
-      </w:r>
-    </w:p>
-    <w:p>
-      <w:pPr>
-        <w:pStyle w:val="Paragraphedeliste"/>
-        <w:numPr>
-          <w:ilvl w:val="1"/>
-          <w:numId w:val="1"/>
-        </w:numPr>
-      </w:pPr>
-      <w:r>
-        <w:t>Créé par les étudiants et répondu par d’autres étudiants</w:t>
-      </w:r>
-    </w:p>
-    <w:p>
-      <w:pPr>
-        <w:pStyle w:val="Paragraphedeliste"/>
-        <w:numPr>
-          <w:ilvl w:val="1"/>
-          <w:numId w:val="1"/>
-        </w:numPr>
-      </w:pPr>
-      <w:r>
-        <w:t>Permet de demander de l’aide en échange de points</w:t>
+      <w:r>
+        <w:t>envoie les modifications de la base de données MySQL. Le service compare ensuite les modifications avec la base de données MS SQL et renvoie aux deux bases de données (par un script PHP et du code .NET) les modifications à effectuer.</w:t>
       </w:r>
     </w:p>
     <w:sectPr>

</xml_diff>